<commit_message>
added the nested class
</commit_message>
<xml_diff>
--- a/chapter-5/test/4-passing-objects.docx
+++ b/chapter-5/test/4-passing-objects.docx
@@ -34,7 +34,7 @@
       <w:pPr>
         <w:pStyle w:val="HTMLPreformatted"/>
         <w:shd w:val="clear" w:color="auto" w:fill="FFFFFF"/>
-        <w:ind w:left="720"/>
+        <w:ind w:left="916"/>
         <w:rPr>
           <w:rFonts w:ascii="Menlo" w:hAnsi="Menlo" w:cs="Menlo"/>
           <w:color w:val="000000"/>
@@ -129,28 +129,15 @@
           <w:szCs w:val="24"/>
         </w:rPr>
         <w:br/>
-        <w:t xml:space="preserve">        x++;</w:t>
-      </w:r>
-      <w:r>
-        <w:rPr>
-          <w:rFonts w:ascii="Menlo" w:hAnsi="Menlo" w:cs="Menlo"/>
-          <w:color w:val="000000"/>
-          <w:sz w:val="24"/>
-          <w:szCs w:val="24"/>
-        </w:rPr>
-        <w:br/>
-        <w:t xml:space="preserve">        s1 = s1+</w:t>
-      </w:r>
-      <w:r>
-        <w:rPr>
-          <w:rFonts w:ascii="Menlo" w:hAnsi="Menlo" w:cs="Menlo"/>
-          <w:b/>
-          <w:bCs/>
-          <w:color w:val="008000"/>
-          <w:sz w:val="24"/>
-          <w:szCs w:val="24"/>
-        </w:rPr>
-        <w:t>"BB"</w:t>
+      </w:r>
+      <w:r>
+        <w:rPr>
+          <w:rFonts w:ascii="Menlo" w:hAnsi="Menlo" w:cs="Menlo"/>
+          <w:color w:val="000000"/>
+          <w:sz w:val="24"/>
+          <w:szCs w:val="24"/>
+        </w:rPr>
+        <w:t xml:space="preserve">        x=2</w:t>
       </w:r>
       <w:r>
         <w:rPr>
@@ -169,7 +156,35 @@
           <w:szCs w:val="24"/>
         </w:rPr>
         <w:br/>
-        <w:t xml:space="preserve">        s2 = </w:t>
+      </w:r>
+      <w:r>
+        <w:rPr>
+          <w:rFonts w:ascii="Menlo" w:hAnsi="Menlo" w:cs="Menlo"/>
+          <w:color w:val="000000"/>
+          <w:sz w:val="24"/>
+          <w:szCs w:val="24"/>
+        </w:rPr>
+        <w:br/>
+        <w:t xml:space="preserve">    }</w:t>
+      </w:r>
+      <w:r>
+        <w:rPr>
+          <w:rFonts w:ascii="Menlo" w:hAnsi="Menlo" w:cs="Menlo"/>
+          <w:color w:val="000000"/>
+          <w:sz w:val="24"/>
+          <w:szCs w:val="24"/>
+        </w:rPr>
+        <w:br/>
+      </w:r>
+      <w:r>
+        <w:rPr>
+          <w:rFonts w:ascii="Menlo" w:hAnsi="Menlo" w:cs="Menlo"/>
+          <w:color w:val="000000"/>
+          <w:sz w:val="24"/>
+          <w:szCs w:val="24"/>
+        </w:rPr>
+        <w:br/>
+        <w:t xml:space="preserve">    </w:t>
       </w:r>
       <w:r>
         <w:rPr>
@@ -180,74 +195,26 @@
           <w:sz w:val="24"/>
           <w:szCs w:val="24"/>
         </w:rPr>
-        <w:t xml:space="preserve">new </w:t>
-      </w:r>
-      <w:r>
-        <w:rPr>
-          <w:rFonts w:ascii="Menlo" w:hAnsi="Menlo" w:cs="Menlo"/>
-          <w:color w:val="000000"/>
-          <w:sz w:val="24"/>
-          <w:szCs w:val="24"/>
-        </w:rPr>
-        <w:t>String(</w:t>
-      </w:r>
-      <w:r>
-        <w:rPr>
-          <w:rFonts w:ascii="Menlo" w:hAnsi="Menlo" w:cs="Menlo"/>
-          <w:b/>
-          <w:bCs/>
-          <w:color w:val="008000"/>
-          <w:sz w:val="24"/>
-          <w:szCs w:val="24"/>
-        </w:rPr>
-        <w:t>"memory"</w:t>
-      </w:r>
-      <w:r>
-        <w:rPr>
-          <w:rFonts w:ascii="Menlo" w:hAnsi="Menlo" w:cs="Menlo"/>
-          <w:color w:val="000000"/>
-          <w:sz w:val="24"/>
-          <w:szCs w:val="24"/>
-        </w:rPr>
-        <w:t>);</w:t>
-      </w:r>
-      <w:r>
-        <w:rPr>
-          <w:rFonts w:ascii="Menlo" w:hAnsi="Menlo" w:cs="Menlo"/>
-          <w:color w:val="000000"/>
-          <w:sz w:val="24"/>
-          <w:szCs w:val="24"/>
-        </w:rPr>
-        <w:br/>
-      </w:r>
-      <w:r>
-        <w:rPr>
-          <w:rFonts w:ascii="Menlo" w:hAnsi="Menlo" w:cs="Menlo"/>
-          <w:color w:val="000000"/>
-          <w:sz w:val="24"/>
-          <w:szCs w:val="24"/>
-        </w:rPr>
-        <w:br/>
-        <w:t xml:space="preserve">    }</w:t>
-      </w:r>
-      <w:r>
-        <w:rPr>
-          <w:rFonts w:ascii="Menlo" w:hAnsi="Menlo" w:cs="Menlo"/>
-          <w:color w:val="000000"/>
-          <w:sz w:val="24"/>
-          <w:szCs w:val="24"/>
-        </w:rPr>
-        <w:br/>
-      </w:r>
-      <w:r>
-        <w:rPr>
-          <w:rFonts w:ascii="Menlo" w:hAnsi="Menlo" w:cs="Menlo"/>
-          <w:color w:val="000000"/>
-          <w:sz w:val="24"/>
-          <w:szCs w:val="24"/>
-        </w:rPr>
-        <w:br/>
-        <w:t xml:space="preserve">    </w:t>
+        <w:t xml:space="preserve">public static void </w:t>
+      </w:r>
+      <w:r>
+        <w:rPr>
+          <w:rFonts w:ascii="Menlo" w:hAnsi="Menlo" w:cs="Menlo"/>
+          <w:color w:val="000000"/>
+          <w:sz w:val="24"/>
+          <w:szCs w:val="24"/>
+        </w:rPr>
+        <w:t>main(String[] args) {</w:t>
+      </w:r>
+      <w:r>
+        <w:rPr>
+          <w:rFonts w:ascii="Menlo" w:hAnsi="Menlo" w:cs="Menlo"/>
+          <w:color w:val="000000"/>
+          <w:sz w:val="24"/>
+          <w:szCs w:val="24"/>
+        </w:rPr>
+        <w:br/>
+        <w:t xml:space="preserve">        Params params = </w:t>
       </w:r>
       <w:r>
         <w:rPr>
@@ -258,26 +225,26 @@
           <w:sz w:val="24"/>
           <w:szCs w:val="24"/>
         </w:rPr>
-        <w:t xml:space="preserve">public static void </w:t>
-      </w:r>
-      <w:r>
-        <w:rPr>
-          <w:rFonts w:ascii="Menlo" w:hAnsi="Menlo" w:cs="Menlo"/>
-          <w:color w:val="000000"/>
-          <w:sz w:val="24"/>
-          <w:szCs w:val="24"/>
-        </w:rPr>
-        <w:t>main(String[] args) {</w:t>
-      </w:r>
-      <w:r>
-        <w:rPr>
-          <w:rFonts w:ascii="Menlo" w:hAnsi="Menlo" w:cs="Menlo"/>
-          <w:color w:val="000000"/>
-          <w:sz w:val="24"/>
-          <w:szCs w:val="24"/>
-        </w:rPr>
-        <w:br/>
-        <w:t xml:space="preserve">        Params params = </w:t>
+        <w:t xml:space="preserve">new </w:t>
+      </w:r>
+      <w:r>
+        <w:rPr>
+          <w:rFonts w:ascii="Menlo" w:hAnsi="Menlo" w:cs="Menlo"/>
+          <w:color w:val="000000"/>
+          <w:sz w:val="24"/>
+          <w:szCs w:val="24"/>
+        </w:rPr>
+        <w:t>Params();</w:t>
+      </w:r>
+      <w:r>
+        <w:rPr>
+          <w:rFonts w:ascii="Menlo" w:hAnsi="Menlo" w:cs="Menlo"/>
+          <w:color w:val="000000"/>
+          <w:sz w:val="24"/>
+          <w:szCs w:val="24"/>
+        </w:rPr>
+        <w:br/>
+        <w:t xml:space="preserve">        </w:t>
       </w:r>
       <w:r>
         <w:rPr>
@@ -288,36 +255,6 @@
           <w:sz w:val="24"/>
           <w:szCs w:val="24"/>
         </w:rPr>
-        <w:t xml:space="preserve">new </w:t>
-      </w:r>
-      <w:r>
-        <w:rPr>
-          <w:rFonts w:ascii="Menlo" w:hAnsi="Menlo" w:cs="Menlo"/>
-          <w:color w:val="000000"/>
-          <w:sz w:val="24"/>
-          <w:szCs w:val="24"/>
-        </w:rPr>
-        <w:t>Params();</w:t>
-      </w:r>
-      <w:r>
-        <w:rPr>
-          <w:rFonts w:ascii="Menlo" w:hAnsi="Menlo" w:cs="Menlo"/>
-          <w:color w:val="000000"/>
-          <w:sz w:val="24"/>
-          <w:szCs w:val="24"/>
-        </w:rPr>
-        <w:br/>
-        <w:t xml:space="preserve">        </w:t>
-      </w:r>
-      <w:r>
-        <w:rPr>
-          <w:rFonts w:ascii="Menlo" w:hAnsi="Menlo" w:cs="Menlo"/>
-          <w:b/>
-          <w:bCs/>
-          <w:color w:val="000080"/>
-          <w:sz w:val="24"/>
-          <w:szCs w:val="24"/>
-        </w:rPr>
         <w:t xml:space="preserve">int </w:t>
       </w:r>
       <w:r>
@@ -337,66 +274,6 @@
           <w:szCs w:val="24"/>
         </w:rPr>
         <w:t>1</w:t>
-      </w:r>
-      <w:r>
-        <w:rPr>
-          <w:rFonts w:ascii="Menlo" w:hAnsi="Menlo" w:cs="Menlo"/>
-          <w:color w:val="000000"/>
-          <w:sz w:val="24"/>
-          <w:szCs w:val="24"/>
-        </w:rPr>
-        <w:t>;</w:t>
-      </w:r>
-      <w:r>
-        <w:rPr>
-          <w:rFonts w:ascii="Menlo" w:hAnsi="Menlo" w:cs="Menlo"/>
-          <w:color w:val="000000"/>
-          <w:sz w:val="24"/>
-          <w:szCs w:val="24"/>
-        </w:rPr>
-        <w:br/>
-        <w:t xml:space="preserve">        String s1 = </w:t>
-      </w:r>
-      <w:r>
-        <w:rPr>
-          <w:rFonts w:ascii="Menlo" w:hAnsi="Menlo" w:cs="Menlo"/>
-          <w:b/>
-          <w:bCs/>
-          <w:color w:val="008000"/>
-          <w:sz w:val="24"/>
-          <w:szCs w:val="24"/>
-        </w:rPr>
-        <w:t>"AA"</w:t>
-      </w:r>
-      <w:r>
-        <w:rPr>
-          <w:rFonts w:ascii="Menlo" w:hAnsi="Menlo" w:cs="Menlo"/>
-          <w:color w:val="000000"/>
-          <w:sz w:val="24"/>
-          <w:szCs w:val="24"/>
-        </w:rPr>
-        <w:t>;</w:t>
-      </w:r>
-      <w:r>
-        <w:rPr>
-          <w:rFonts w:ascii="Menlo" w:hAnsi="Menlo" w:cs="Menlo"/>
-          <w:color w:val="000000"/>
-          <w:sz w:val="24"/>
-          <w:szCs w:val="24"/>
-        </w:rPr>
-        <w:br/>
-        <w:t xml:space="preserve">        String s2 = </w:t>
-      </w:r>
-      <w:r>
-        <w:rPr>
-          <w:rFonts w:ascii="Menlo" w:hAnsi="Menlo" w:cs="Menlo"/>
-          <w:b/>
-          <w:bCs/>
-          <w:color w:val="008000"/>
-          <w:sz w:val="24"/>
-          <w:szCs w:val="24"/>
-        </w:rPr>
-        <w:t>"space"</w:t>
       </w:r>
       <w:r>
         <w:rPr>
@@ -554,7 +431,7 @@
           <w:sz w:val="24"/>
           <w:szCs w:val="24"/>
         </w:rPr>
-        <w:t>1 AA SPACE</w:t>
+        <w:t>1</w:t>
       </w:r>
     </w:p>
     <w:p>
@@ -579,7 +456,16 @@
           <w:sz w:val="24"/>
           <w:szCs w:val="24"/>
         </w:rPr>
-        <w:t>1 AABB SPACE</w:t>
+        <w:t>1</w:t>
+      </w:r>
+      <w:r>
+        <w:rPr>
+          <w:rFonts w:ascii="Menlo" w:hAnsi="Menlo" w:cs="Menlo"/>
+          <w:color w:val="000000"/>
+          <w:sz w:val="24"/>
+          <w:szCs w:val="24"/>
+        </w:rPr>
+        <w:t>1</w:t>
       </w:r>
     </w:p>
     <w:p>
@@ -590,21 +476,15 @@
           <w:numId w:val="13"/>
         </w:numPr>
         <w:shd w:val="clear" w:color="auto" w:fill="FFFFFF"/>
-        <w:rPr>
-          <w:rFonts w:ascii="Menlo" w:hAnsi="Menlo" w:cs="Menlo"/>
-          <w:color w:val="000000"/>
-          <w:sz w:val="24"/>
-          <w:szCs w:val="24"/>
-        </w:rPr>
-      </w:pPr>
-      <w:r>
-        <w:rPr>
-          <w:rFonts w:ascii="Menlo" w:hAnsi="Menlo" w:cs="Menlo"/>
-          <w:color w:val="000000"/>
-          <w:sz w:val="24"/>
-          <w:szCs w:val="24"/>
-        </w:rPr>
-        <w:t>1 BB memory</w:t>
+      </w:pPr>
+      <w:r>
+        <w:rPr>
+          <w:rFonts w:ascii="Menlo" w:hAnsi="Menlo" w:cs="Menlo"/>
+          <w:color w:val="000000"/>
+          <w:sz w:val="24"/>
+          <w:szCs w:val="24"/>
+        </w:rPr>
+        <w:t>2</w:t>
       </w:r>
     </w:p>
     <w:p>
@@ -615,54 +495,1325 @@
           <w:numId w:val="13"/>
         </w:numPr>
         <w:shd w:val="clear" w:color="auto" w:fill="FFFFFF"/>
-        <w:rPr>
-          <w:rFonts w:ascii="Menlo" w:hAnsi="Menlo" w:cs="Menlo"/>
-          <w:color w:val="000000"/>
-          <w:sz w:val="24"/>
-          <w:szCs w:val="24"/>
-        </w:rPr>
-      </w:pPr>
-      <w:r>
-        <w:rPr>
-          <w:rFonts w:ascii="Menlo" w:hAnsi="Menlo" w:cs="Menlo"/>
-          <w:color w:val="000000"/>
-          <w:sz w:val="24"/>
-          <w:szCs w:val="24"/>
-        </w:rPr>
-        <w:t>2 AABB space</w:t>
+      </w:pPr>
+      <w:r>
+        <w:rPr>
+          <w:rFonts w:ascii="Menlo" w:hAnsi="Menlo" w:cs="Menlo"/>
+          <w:color w:val="000000"/>
+          <w:sz w:val="24"/>
+          <w:szCs w:val="24"/>
+        </w:rPr>
+        <w:t>3</w:t>
       </w:r>
     </w:p>
     <w:p>
       <w:pPr>
         <w:pStyle w:val="HTMLPreformatted"/>
+        <w:shd w:val="clear" w:color="auto" w:fill="FFFFFF"/>
+        <w:rPr>
+          <w:rFonts w:ascii="Menlo" w:hAnsi="Menlo" w:cs="Menlo"/>
+          <w:color w:val="000000"/>
+          <w:sz w:val="24"/>
+          <w:szCs w:val="24"/>
+        </w:rPr>
+      </w:pPr>
+    </w:p>
+    <w:p>
+      <w:pPr>
+        <w:pStyle w:val="HTMLPreformatted"/>
+        <w:shd w:val="clear" w:color="auto" w:fill="FFFFFF"/>
+        <w:rPr>
+          <w:rFonts w:ascii="Menlo" w:hAnsi="Menlo" w:cs="Menlo"/>
+          <w:color w:val="000000"/>
+          <w:sz w:val="24"/>
+          <w:szCs w:val="24"/>
+        </w:rPr>
+      </w:pPr>
+    </w:p>
+    <w:p>
+      <w:pPr>
+        <w:pStyle w:val="HTMLPreformatted"/>
+        <w:shd w:val="clear" w:color="auto" w:fill="FFFFFF"/>
+        <w:rPr>
+          <w:rFonts w:ascii="Menlo" w:hAnsi="Menlo" w:cs="Menlo"/>
+          <w:color w:val="000000"/>
+          <w:sz w:val="24"/>
+          <w:szCs w:val="24"/>
+        </w:rPr>
+      </w:pPr>
+    </w:p>
+    <w:p>
+      <w:pPr>
+        <w:pStyle w:val="HTMLPreformatted"/>
+        <w:shd w:val="clear" w:color="auto" w:fill="FFFFFF"/>
+        <w:rPr>
+          <w:rFonts w:ascii="Menlo" w:hAnsi="Menlo" w:cs="Menlo"/>
+          <w:color w:val="000000"/>
+          <w:sz w:val="24"/>
+          <w:szCs w:val="24"/>
+        </w:rPr>
+      </w:pPr>
+    </w:p>
+    <w:p>
+      <w:pPr>
+        <w:pStyle w:val="HTMLPreformatted"/>
+        <w:shd w:val="clear" w:color="auto" w:fill="FFFFFF"/>
+        <w:rPr>
+          <w:rFonts w:ascii="Menlo" w:hAnsi="Menlo" w:cs="Menlo"/>
+          <w:color w:val="000000"/>
+          <w:sz w:val="24"/>
+          <w:szCs w:val="24"/>
+        </w:rPr>
+      </w:pPr>
+    </w:p>
+    <w:p>
+      <w:pPr>
+        <w:pStyle w:val="HTMLPreformatted"/>
+        <w:shd w:val="clear" w:color="auto" w:fill="FFFFFF"/>
+        <w:rPr>
+          <w:rFonts w:ascii="Menlo" w:hAnsi="Menlo" w:cs="Menlo"/>
+          <w:color w:val="000000"/>
+          <w:sz w:val="24"/>
+          <w:szCs w:val="24"/>
+        </w:rPr>
+      </w:pPr>
+    </w:p>
+    <w:p>
+      <w:pPr>
+        <w:pStyle w:val="HTMLPreformatted"/>
+        <w:shd w:val="clear" w:color="auto" w:fill="FFFFFF"/>
+        <w:rPr>
+          <w:rFonts w:ascii="Menlo" w:hAnsi="Menlo" w:cs="Menlo"/>
+          <w:color w:val="000000"/>
+          <w:sz w:val="24"/>
+          <w:szCs w:val="24"/>
+        </w:rPr>
+      </w:pPr>
+    </w:p>
+    <w:p>
+      <w:pPr>
+        <w:pStyle w:val="HTMLPreformatted"/>
+        <w:shd w:val="clear" w:color="auto" w:fill="FFFFFF"/>
+        <w:rPr>
+          <w:rFonts w:ascii="Menlo" w:hAnsi="Menlo" w:cs="Menlo"/>
+          <w:color w:val="000000"/>
+          <w:sz w:val="24"/>
+          <w:szCs w:val="24"/>
+        </w:rPr>
+      </w:pPr>
+    </w:p>
+    <w:p>
+      <w:pPr>
+        <w:pStyle w:val="HTMLPreformatted"/>
+        <w:shd w:val="clear" w:color="auto" w:fill="FFFFFF"/>
+        <w:rPr>
+          <w:rFonts w:ascii="Menlo" w:hAnsi="Menlo" w:cs="Menlo"/>
+          <w:color w:val="000000"/>
+          <w:sz w:val="24"/>
+          <w:szCs w:val="24"/>
+        </w:rPr>
+      </w:pPr>
+    </w:p>
+    <w:p>
+      <w:pPr>
+        <w:pStyle w:val="HTMLPreformatted"/>
+        <w:shd w:val="clear" w:color="auto" w:fill="FFFFFF"/>
+        <w:rPr>
+          <w:rFonts w:ascii="Menlo" w:hAnsi="Menlo" w:cs="Menlo"/>
+          <w:color w:val="000000"/>
+          <w:sz w:val="24"/>
+          <w:szCs w:val="24"/>
+        </w:rPr>
+      </w:pPr>
+    </w:p>
+    <w:p>
+      <w:pPr>
+        <w:pStyle w:val="HTMLPreformatted"/>
+        <w:shd w:val="clear" w:color="auto" w:fill="FFFFFF"/>
+        <w:rPr>
+          <w:rFonts w:ascii="Menlo" w:hAnsi="Menlo" w:cs="Menlo"/>
+          <w:color w:val="000000"/>
+          <w:sz w:val="24"/>
+          <w:szCs w:val="24"/>
+        </w:rPr>
+      </w:pPr>
+    </w:p>
+    <w:p>
+      <w:pPr>
+        <w:pStyle w:val="HTMLPreformatted"/>
+        <w:shd w:val="clear" w:color="auto" w:fill="FFFFFF"/>
+        <w:rPr>
+          <w:rFonts w:ascii="Menlo" w:hAnsi="Menlo" w:cs="Menlo"/>
+          <w:color w:val="000000"/>
+          <w:sz w:val="24"/>
+          <w:szCs w:val="24"/>
+        </w:rPr>
+      </w:pPr>
+    </w:p>
+    <w:p>
+      <w:pPr>
+        <w:pStyle w:val="HTMLPreformatted"/>
+        <w:shd w:val="clear" w:color="auto" w:fill="FFFFFF"/>
+        <w:rPr>
+          <w:rFonts w:ascii="Menlo" w:hAnsi="Menlo" w:cs="Menlo"/>
+          <w:color w:val="000000"/>
+          <w:sz w:val="24"/>
+          <w:szCs w:val="24"/>
+        </w:rPr>
+      </w:pPr>
+    </w:p>
+    <w:p>
+      <w:pPr>
+        <w:pStyle w:val="HTMLPreformatted"/>
+        <w:shd w:val="clear" w:color="auto" w:fill="FFFFFF"/>
+        <w:rPr>
+          <w:rFonts w:ascii="Menlo" w:hAnsi="Menlo" w:cs="Menlo"/>
+          <w:color w:val="000000"/>
+          <w:sz w:val="24"/>
+          <w:szCs w:val="24"/>
+        </w:rPr>
+      </w:pPr>
+    </w:p>
+    <w:p>
+      <w:pPr>
+        <w:pStyle w:val="HTMLPreformatted"/>
+        <w:shd w:val="clear" w:color="auto" w:fill="FFFFFF"/>
+        <w:rPr>
+          <w:rFonts w:ascii="Menlo" w:hAnsi="Menlo" w:cs="Menlo"/>
+          <w:color w:val="000000"/>
+          <w:sz w:val="24"/>
+          <w:szCs w:val="24"/>
+        </w:rPr>
+      </w:pPr>
+    </w:p>
+    <w:p>
+      <w:pPr>
+        <w:pStyle w:val="HTMLPreformatted"/>
+        <w:shd w:val="clear" w:color="auto" w:fill="FFFFFF"/>
+        <w:rPr>
+          <w:rFonts w:ascii="Menlo" w:hAnsi="Menlo" w:cs="Menlo"/>
+          <w:color w:val="000000"/>
+          <w:sz w:val="24"/>
+          <w:szCs w:val="24"/>
+        </w:rPr>
+      </w:pPr>
+    </w:p>
+    <w:p>
+      <w:pPr>
+        <w:pStyle w:val="HTMLPreformatted"/>
+        <w:shd w:val="clear" w:color="auto" w:fill="FFFFFF"/>
+        <w:rPr>
+          <w:rFonts w:ascii="Menlo" w:hAnsi="Menlo" w:cs="Menlo"/>
+          <w:color w:val="000000"/>
+          <w:sz w:val="24"/>
+          <w:szCs w:val="24"/>
+        </w:rPr>
+      </w:pPr>
+    </w:p>
+    <w:p>
+      <w:pPr>
+        <w:pStyle w:val="HTMLPreformatted"/>
+        <w:shd w:val="clear" w:color="auto" w:fill="FFFFFF"/>
+        <w:rPr>
+          <w:rFonts w:ascii="Menlo" w:hAnsi="Menlo" w:cs="Menlo"/>
+          <w:color w:val="000000"/>
+          <w:sz w:val="24"/>
+          <w:szCs w:val="24"/>
+        </w:rPr>
+      </w:pPr>
+    </w:p>
+    <w:p>
+      <w:pPr>
+        <w:pStyle w:val="HTMLPreformatted"/>
+        <w:shd w:val="clear" w:color="auto" w:fill="FFFFFF"/>
+        <w:rPr>
+          <w:rFonts w:ascii="Menlo" w:hAnsi="Menlo" w:cs="Menlo"/>
+          <w:color w:val="000000"/>
+          <w:sz w:val="24"/>
+          <w:szCs w:val="24"/>
+        </w:rPr>
+      </w:pPr>
+    </w:p>
+    <w:p>
+      <w:pPr>
+        <w:pStyle w:val="HTMLPreformatted"/>
+        <w:shd w:val="clear" w:color="auto" w:fill="FFFFFF"/>
+        <w:rPr>
+          <w:rFonts w:ascii="Menlo" w:hAnsi="Menlo" w:cs="Menlo"/>
+          <w:color w:val="000000"/>
+          <w:sz w:val="24"/>
+          <w:szCs w:val="24"/>
+        </w:rPr>
+      </w:pPr>
+    </w:p>
+    <w:p>
+      <w:pPr>
+        <w:pStyle w:val="HTMLPreformatted"/>
+        <w:shd w:val="clear" w:color="auto" w:fill="FFFFFF"/>
+        <w:rPr>
+          <w:rFonts w:ascii="Menlo" w:hAnsi="Menlo" w:cs="Menlo"/>
+          <w:color w:val="000000"/>
+          <w:sz w:val="24"/>
+          <w:szCs w:val="24"/>
+        </w:rPr>
+      </w:pPr>
+      <w:r>
+        <w:rPr>
+          <w:rFonts w:ascii="Menlo" w:hAnsi="Menlo" w:cs="Menlo"/>
+          <w:color w:val="000000"/>
+          <w:sz w:val="24"/>
+          <w:szCs w:val="24"/>
+        </w:rPr>
+        <w:lastRenderedPageBreak/>
+        <w:t>3)What is the output of the program?</w:t>
+      </w:r>
+    </w:p>
+    <w:p>
+      <w:pPr>
+        <w:pStyle w:val="HTMLPreformatted"/>
+        <w:shd w:val="clear" w:color="auto" w:fill="FFFFFF"/>
+        <w:rPr>
+          <w:rFonts w:ascii="Menlo" w:hAnsi="Menlo" w:cs="Menlo"/>
+          <w:color w:val="000000"/>
+          <w:sz w:val="22"/>
+          <w:szCs w:val="22"/>
+        </w:rPr>
+      </w:pPr>
+      <w:r>
+        <w:rPr>
+          <w:rFonts w:ascii="Menlo" w:hAnsi="Menlo" w:cs="Menlo"/>
+          <w:b/>
+          <w:bCs/>
+          <w:color w:val="000080"/>
+          <w:sz w:val="22"/>
+          <w:szCs w:val="22"/>
+        </w:rPr>
+        <w:t xml:space="preserve">public class </w:t>
+      </w:r>
+      <w:r>
+        <w:rPr>
+          <w:rFonts w:ascii="Menlo" w:hAnsi="Menlo" w:cs="Menlo"/>
+          <w:color w:val="000000"/>
+          <w:sz w:val="22"/>
+          <w:szCs w:val="22"/>
+        </w:rPr>
+        <w:t>Num {</w:t>
+      </w:r>
+      <w:r>
+        <w:rPr>
+          <w:rFonts w:ascii="Menlo" w:hAnsi="Menlo" w:cs="Menlo"/>
+          <w:color w:val="000000"/>
+          <w:sz w:val="22"/>
+          <w:szCs w:val="22"/>
+        </w:rPr>
+        <w:br/>
+      </w:r>
+      <w:r>
+        <w:rPr>
+          <w:rFonts w:ascii="Menlo" w:hAnsi="Menlo" w:cs="Menlo"/>
+          <w:color w:val="000000"/>
+          <w:sz w:val="22"/>
+          <w:szCs w:val="22"/>
+        </w:rPr>
+        <w:br/>
+        <w:t xml:space="preserve">    </w:t>
+      </w:r>
+      <w:r>
+        <w:rPr>
+          <w:rFonts w:ascii="Menlo" w:hAnsi="Menlo" w:cs="Menlo"/>
+          <w:b/>
+          <w:bCs/>
+          <w:color w:val="000080"/>
+          <w:sz w:val="22"/>
+          <w:szCs w:val="22"/>
+        </w:rPr>
+        <w:t xml:space="preserve">private int </w:t>
+      </w:r>
+      <w:r>
+        <w:rPr>
+          <w:rFonts w:ascii="Menlo" w:hAnsi="Menlo" w:cs="Menlo"/>
+          <w:b/>
+          <w:bCs/>
+          <w:color w:val="660E7A"/>
+          <w:sz w:val="22"/>
+          <w:szCs w:val="22"/>
+        </w:rPr>
+        <w:t>value</w:t>
+      </w:r>
+      <w:r>
+        <w:rPr>
+          <w:rFonts w:ascii="Menlo" w:hAnsi="Menlo" w:cs="Menlo"/>
+          <w:color w:val="000000"/>
+          <w:sz w:val="22"/>
+          <w:szCs w:val="22"/>
+        </w:rPr>
+        <w:t>;</w:t>
+      </w:r>
+      <w:r>
+        <w:rPr>
+          <w:rFonts w:ascii="Menlo" w:hAnsi="Menlo" w:cs="Menlo"/>
+          <w:color w:val="000000"/>
+          <w:sz w:val="22"/>
+          <w:szCs w:val="22"/>
+        </w:rPr>
+        <w:br/>
+      </w:r>
+      <w:r>
+        <w:rPr>
+          <w:rFonts w:ascii="Menlo" w:hAnsi="Menlo" w:cs="Menlo"/>
+          <w:color w:val="000000"/>
+          <w:sz w:val="22"/>
+          <w:szCs w:val="22"/>
+        </w:rPr>
+        <w:br/>
+        <w:t xml:space="preserve">    </w:t>
+      </w:r>
+      <w:r>
+        <w:rPr>
+          <w:rFonts w:ascii="Menlo" w:hAnsi="Menlo" w:cs="Menlo"/>
+          <w:b/>
+          <w:bCs/>
+          <w:color w:val="000080"/>
+          <w:sz w:val="22"/>
+          <w:szCs w:val="22"/>
+        </w:rPr>
+        <w:t xml:space="preserve">public </w:t>
+      </w:r>
+      <w:r>
+        <w:rPr>
+          <w:rFonts w:ascii="Menlo" w:hAnsi="Menlo" w:cs="Menlo"/>
+          <w:color w:val="000000"/>
+          <w:sz w:val="22"/>
+          <w:szCs w:val="22"/>
+        </w:rPr>
+        <w:t>Num(</w:t>
+      </w:r>
+      <w:r>
+        <w:rPr>
+          <w:rFonts w:ascii="Menlo" w:hAnsi="Menlo" w:cs="Menlo"/>
+          <w:b/>
+          <w:bCs/>
+          <w:color w:val="000080"/>
+          <w:sz w:val="22"/>
+          <w:szCs w:val="22"/>
+        </w:rPr>
+        <w:t xml:space="preserve">int </w:t>
+      </w:r>
+      <w:r>
+        <w:rPr>
+          <w:rFonts w:ascii="Menlo" w:hAnsi="Menlo" w:cs="Menlo"/>
+          <w:color w:val="000000"/>
+          <w:sz w:val="22"/>
+          <w:szCs w:val="22"/>
+        </w:rPr>
+        <w:t>value) {</w:t>
+      </w:r>
+      <w:r>
+        <w:rPr>
+          <w:rFonts w:ascii="Menlo" w:hAnsi="Menlo" w:cs="Menlo"/>
+          <w:color w:val="000000"/>
+          <w:sz w:val="22"/>
+          <w:szCs w:val="22"/>
+        </w:rPr>
+        <w:br/>
+        <w:t xml:space="preserve">        </w:t>
+      </w:r>
+      <w:r>
+        <w:rPr>
+          <w:rFonts w:ascii="Menlo" w:hAnsi="Menlo" w:cs="Menlo"/>
+          <w:b/>
+          <w:bCs/>
+          <w:color w:val="000080"/>
+          <w:sz w:val="22"/>
+          <w:szCs w:val="22"/>
+        </w:rPr>
+        <w:t>this</w:t>
+      </w:r>
+      <w:r>
+        <w:rPr>
+          <w:rFonts w:ascii="Menlo" w:hAnsi="Menlo" w:cs="Menlo"/>
+          <w:color w:val="000000"/>
+          <w:sz w:val="22"/>
+          <w:szCs w:val="22"/>
+        </w:rPr>
+        <w:t>.</w:t>
+      </w:r>
+      <w:r>
+        <w:rPr>
+          <w:rFonts w:ascii="Menlo" w:hAnsi="Menlo" w:cs="Menlo"/>
+          <w:b/>
+          <w:bCs/>
+          <w:color w:val="660E7A"/>
+          <w:sz w:val="22"/>
+          <w:szCs w:val="22"/>
+        </w:rPr>
+        <w:t xml:space="preserve">value </w:t>
+      </w:r>
+      <w:r>
+        <w:rPr>
+          <w:rFonts w:ascii="Menlo" w:hAnsi="Menlo" w:cs="Menlo"/>
+          <w:color w:val="000000"/>
+          <w:sz w:val="22"/>
+          <w:szCs w:val="22"/>
+        </w:rPr>
+        <w:t>= value;</w:t>
+      </w:r>
+      <w:r>
+        <w:rPr>
+          <w:rFonts w:ascii="Menlo" w:hAnsi="Menlo" w:cs="Menlo"/>
+          <w:color w:val="000000"/>
+          <w:sz w:val="22"/>
+          <w:szCs w:val="22"/>
+        </w:rPr>
+        <w:br/>
+        <w:t xml:space="preserve">    }</w:t>
+      </w:r>
+      <w:r>
+        <w:rPr>
+          <w:rFonts w:ascii="Menlo" w:hAnsi="Menlo" w:cs="Menlo"/>
+          <w:color w:val="000000"/>
+          <w:sz w:val="22"/>
+          <w:szCs w:val="22"/>
+        </w:rPr>
+        <w:br/>
+      </w:r>
+      <w:r>
+        <w:rPr>
+          <w:rFonts w:ascii="Menlo" w:hAnsi="Menlo" w:cs="Menlo"/>
+          <w:color w:val="000000"/>
+          <w:sz w:val="22"/>
+          <w:szCs w:val="22"/>
+        </w:rPr>
+        <w:br/>
+        <w:t xml:space="preserve">    </w:t>
+      </w:r>
+      <w:r>
+        <w:rPr>
+          <w:rFonts w:ascii="Menlo" w:hAnsi="Menlo" w:cs="Menlo"/>
+          <w:b/>
+          <w:bCs/>
+          <w:color w:val="000080"/>
+          <w:sz w:val="22"/>
+          <w:szCs w:val="22"/>
+        </w:rPr>
+        <w:t xml:space="preserve">public int </w:t>
+      </w:r>
+      <w:r>
+        <w:rPr>
+          <w:rFonts w:ascii="Menlo" w:hAnsi="Menlo" w:cs="Menlo"/>
+          <w:color w:val="000000"/>
+          <w:sz w:val="22"/>
+          <w:szCs w:val="22"/>
+        </w:rPr>
+        <w:t>getValue() {</w:t>
+      </w:r>
+      <w:r>
+        <w:rPr>
+          <w:rFonts w:ascii="Menlo" w:hAnsi="Menlo" w:cs="Menlo"/>
+          <w:color w:val="000000"/>
+          <w:sz w:val="22"/>
+          <w:szCs w:val="22"/>
+        </w:rPr>
+        <w:br/>
+        <w:t xml:space="preserve">        </w:t>
+      </w:r>
+      <w:r>
+        <w:rPr>
+          <w:rFonts w:ascii="Menlo" w:hAnsi="Menlo" w:cs="Menlo"/>
+          <w:b/>
+          <w:bCs/>
+          <w:color w:val="000080"/>
+          <w:sz w:val="22"/>
+          <w:szCs w:val="22"/>
+        </w:rPr>
+        <w:t xml:space="preserve">return </w:t>
+      </w:r>
+      <w:r>
+        <w:rPr>
+          <w:rFonts w:ascii="Menlo" w:hAnsi="Menlo" w:cs="Menlo"/>
+          <w:b/>
+          <w:bCs/>
+          <w:color w:val="660E7A"/>
+          <w:sz w:val="22"/>
+          <w:szCs w:val="22"/>
+        </w:rPr>
+        <w:t>value</w:t>
+      </w:r>
+      <w:r>
+        <w:rPr>
+          <w:rFonts w:ascii="Menlo" w:hAnsi="Menlo" w:cs="Menlo"/>
+          <w:color w:val="000000"/>
+          <w:sz w:val="22"/>
+          <w:szCs w:val="22"/>
+        </w:rPr>
+        <w:t>;</w:t>
+      </w:r>
+      <w:r>
+        <w:rPr>
+          <w:rFonts w:ascii="Menlo" w:hAnsi="Menlo" w:cs="Menlo"/>
+          <w:color w:val="000000"/>
+          <w:sz w:val="22"/>
+          <w:szCs w:val="22"/>
+        </w:rPr>
+        <w:br/>
+        <w:t xml:space="preserve">    }</w:t>
+      </w:r>
+      <w:r>
+        <w:rPr>
+          <w:rFonts w:ascii="Menlo" w:hAnsi="Menlo" w:cs="Menlo"/>
+          <w:color w:val="000000"/>
+          <w:sz w:val="22"/>
+          <w:szCs w:val="22"/>
+        </w:rPr>
+        <w:br/>
+      </w:r>
+      <w:r>
+        <w:rPr>
+          <w:rFonts w:ascii="Menlo" w:hAnsi="Menlo" w:cs="Menlo"/>
+          <w:color w:val="000000"/>
+          <w:sz w:val="22"/>
+          <w:szCs w:val="22"/>
+        </w:rPr>
+        <w:br/>
+        <w:t xml:space="preserve">    </w:t>
+      </w:r>
+      <w:r>
+        <w:rPr>
+          <w:rFonts w:ascii="Menlo" w:hAnsi="Menlo" w:cs="Menlo"/>
+          <w:b/>
+          <w:bCs/>
+          <w:color w:val="000080"/>
+          <w:sz w:val="22"/>
+          <w:szCs w:val="22"/>
+        </w:rPr>
+        <w:t xml:space="preserve">public void </w:t>
+      </w:r>
+      <w:r>
+        <w:rPr>
+          <w:rFonts w:ascii="Menlo" w:hAnsi="Menlo" w:cs="Menlo"/>
+          <w:color w:val="000000"/>
+          <w:sz w:val="22"/>
+          <w:szCs w:val="22"/>
+        </w:rPr>
+        <w:t>setValue(</w:t>
+      </w:r>
+      <w:r>
+        <w:rPr>
+          <w:rFonts w:ascii="Menlo" w:hAnsi="Menlo" w:cs="Menlo"/>
+          <w:b/>
+          <w:bCs/>
+          <w:color w:val="000080"/>
+          <w:sz w:val="22"/>
+          <w:szCs w:val="22"/>
+        </w:rPr>
+        <w:t xml:space="preserve">int </w:t>
+      </w:r>
+      <w:r>
+        <w:rPr>
+          <w:rFonts w:ascii="Menlo" w:hAnsi="Menlo" w:cs="Menlo"/>
+          <w:color w:val="000000"/>
+          <w:sz w:val="22"/>
+          <w:szCs w:val="22"/>
+        </w:rPr>
+        <w:t>value) {</w:t>
+      </w:r>
+      <w:r>
+        <w:rPr>
+          <w:rFonts w:ascii="Menlo" w:hAnsi="Menlo" w:cs="Menlo"/>
+          <w:color w:val="000000"/>
+          <w:sz w:val="22"/>
+          <w:szCs w:val="22"/>
+        </w:rPr>
+        <w:br/>
+        <w:t xml:space="preserve">        </w:t>
+      </w:r>
+      <w:r>
+        <w:rPr>
+          <w:rFonts w:ascii="Menlo" w:hAnsi="Menlo" w:cs="Menlo"/>
+          <w:b/>
+          <w:bCs/>
+          <w:color w:val="000080"/>
+          <w:sz w:val="22"/>
+          <w:szCs w:val="22"/>
+        </w:rPr>
+        <w:t>this</w:t>
+      </w:r>
+      <w:r>
+        <w:rPr>
+          <w:rFonts w:ascii="Menlo" w:hAnsi="Menlo" w:cs="Menlo"/>
+          <w:color w:val="000000"/>
+          <w:sz w:val="22"/>
+          <w:szCs w:val="22"/>
+        </w:rPr>
+        <w:t>.</w:t>
+      </w:r>
+      <w:r>
+        <w:rPr>
+          <w:rFonts w:ascii="Menlo" w:hAnsi="Menlo" w:cs="Menlo"/>
+          <w:b/>
+          <w:bCs/>
+          <w:color w:val="660E7A"/>
+          <w:sz w:val="22"/>
+          <w:szCs w:val="22"/>
+        </w:rPr>
+        <w:t xml:space="preserve">value </w:t>
+      </w:r>
+      <w:r>
+        <w:rPr>
+          <w:rFonts w:ascii="Menlo" w:hAnsi="Menlo" w:cs="Menlo"/>
+          <w:color w:val="000000"/>
+          <w:sz w:val="22"/>
+          <w:szCs w:val="22"/>
+        </w:rPr>
+        <w:t>= value;</w:t>
+      </w:r>
+      <w:r>
+        <w:rPr>
+          <w:rFonts w:ascii="Menlo" w:hAnsi="Menlo" w:cs="Menlo"/>
+          <w:color w:val="000000"/>
+          <w:sz w:val="22"/>
+          <w:szCs w:val="22"/>
+        </w:rPr>
+        <w:br/>
+        <w:t xml:space="preserve">    }</w:t>
+      </w:r>
+      <w:bookmarkStart w:id="0" w:name="_GoBack"/>
+      <w:bookmarkEnd w:id="0"/>
+      <w:r>
+        <w:rPr>
+          <w:rFonts w:ascii="Menlo" w:hAnsi="Menlo" w:cs="Menlo"/>
+          <w:color w:val="000000"/>
+          <w:sz w:val="22"/>
+          <w:szCs w:val="22"/>
+        </w:rPr>
+        <w:br/>
+      </w:r>
+      <w:r>
+        <w:rPr>
+          <w:rFonts w:ascii="Menlo" w:hAnsi="Menlo" w:cs="Menlo"/>
+          <w:color w:val="000000"/>
+          <w:sz w:val="22"/>
+          <w:szCs w:val="22"/>
+        </w:rPr>
+        <w:br/>
+        <w:t>}</w:t>
+      </w:r>
+    </w:p>
+    <w:p>
+      <w:pPr>
+        <w:pStyle w:val="HTMLPreformatted"/>
+        <w:shd w:val="clear" w:color="auto" w:fill="FFFFFF"/>
+        <w:rPr>
+          <w:sz w:val="22"/>
+          <w:szCs w:val="22"/>
+        </w:rPr>
+      </w:pPr>
+    </w:p>
+    <w:p>
+      <w:pPr>
+        <w:pStyle w:val="HTMLPreformatted"/>
+        <w:shd w:val="clear" w:color="auto" w:fill="FFFFFF"/>
+        <w:rPr>
+          <w:rFonts w:ascii="Menlo" w:hAnsi="Menlo" w:cs="Menlo"/>
+          <w:color w:val="000000"/>
+          <w:sz w:val="22"/>
+          <w:szCs w:val="22"/>
+        </w:rPr>
+      </w:pPr>
+      <w:r>
+        <w:rPr>
+          <w:rFonts w:ascii="Menlo" w:hAnsi="Menlo" w:cs="Menlo"/>
+          <w:b/>
+          <w:bCs/>
+          <w:color w:val="000080"/>
+          <w:sz w:val="22"/>
+          <w:szCs w:val="22"/>
+        </w:rPr>
+        <w:t xml:space="preserve">public class </w:t>
+      </w:r>
+      <w:r>
+        <w:rPr>
+          <w:rFonts w:ascii="Menlo" w:hAnsi="Menlo" w:cs="Menlo"/>
+          <w:color w:val="000000"/>
+          <w:sz w:val="22"/>
+          <w:szCs w:val="22"/>
+        </w:rPr>
+        <w:t>NumChanger {</w:t>
+      </w:r>
+      <w:r>
+        <w:rPr>
+          <w:rFonts w:ascii="Menlo" w:hAnsi="Menlo" w:cs="Menlo"/>
+          <w:color w:val="000000"/>
+          <w:sz w:val="22"/>
+          <w:szCs w:val="22"/>
+        </w:rPr>
+        <w:br/>
+      </w:r>
+      <w:r>
+        <w:rPr>
+          <w:rFonts w:ascii="Menlo" w:hAnsi="Menlo" w:cs="Menlo"/>
+          <w:color w:val="000000"/>
+          <w:sz w:val="22"/>
+          <w:szCs w:val="22"/>
+        </w:rPr>
+        <w:br/>
+        <w:t xml:space="preserve">    </w:t>
+      </w:r>
+      <w:r>
+        <w:rPr>
+          <w:rFonts w:ascii="Menlo" w:hAnsi="Menlo" w:cs="Menlo"/>
+          <w:b/>
+          <w:bCs/>
+          <w:color w:val="000080"/>
+          <w:sz w:val="22"/>
+          <w:szCs w:val="22"/>
+        </w:rPr>
+        <w:t xml:space="preserve">public void </w:t>
+      </w:r>
+      <w:r>
+        <w:rPr>
+          <w:rFonts w:ascii="Menlo" w:hAnsi="Menlo" w:cs="Menlo"/>
+          <w:color w:val="000000"/>
+          <w:sz w:val="22"/>
+          <w:szCs w:val="22"/>
+        </w:rPr>
+        <w:t>changeValue(Num x, Num y){</w:t>
+      </w:r>
+      <w:r>
+        <w:rPr>
+          <w:rFonts w:ascii="Menlo" w:hAnsi="Menlo" w:cs="Menlo"/>
+          <w:color w:val="000000"/>
+          <w:sz w:val="22"/>
+          <w:szCs w:val="22"/>
+        </w:rPr>
+        <w:br/>
+      </w:r>
+      <w:r>
+        <w:rPr>
+          <w:rFonts w:ascii="Menlo" w:hAnsi="Menlo" w:cs="Menlo"/>
+          <w:color w:val="000000"/>
+          <w:sz w:val="22"/>
+          <w:szCs w:val="22"/>
+        </w:rPr>
+        <w:br/>
+        <w:t xml:space="preserve">        x.setValue(</w:t>
+      </w:r>
+      <w:r>
+        <w:rPr>
+          <w:rFonts w:ascii="Menlo" w:hAnsi="Menlo" w:cs="Menlo"/>
+          <w:color w:val="0000FF"/>
+          <w:sz w:val="22"/>
+          <w:szCs w:val="22"/>
+        </w:rPr>
+        <w:t>10</w:t>
+      </w:r>
+      <w:r>
+        <w:rPr>
+          <w:rFonts w:ascii="Menlo" w:hAnsi="Menlo" w:cs="Menlo"/>
+          <w:color w:val="000000"/>
+          <w:sz w:val="22"/>
+          <w:szCs w:val="22"/>
+        </w:rPr>
+        <w:t>);</w:t>
+      </w:r>
+      <w:r>
+        <w:rPr>
+          <w:rFonts w:ascii="Menlo" w:hAnsi="Menlo" w:cs="Menlo"/>
+          <w:color w:val="000000"/>
+          <w:sz w:val="22"/>
+          <w:szCs w:val="22"/>
+        </w:rPr>
+        <w:br/>
+        <w:t xml:space="preserve">        y.setValue(</w:t>
+      </w:r>
+      <w:r>
+        <w:rPr>
+          <w:rFonts w:ascii="Menlo" w:hAnsi="Menlo" w:cs="Menlo"/>
+          <w:color w:val="0000FF"/>
+          <w:sz w:val="22"/>
+          <w:szCs w:val="22"/>
+        </w:rPr>
+        <w:t>20</w:t>
+      </w:r>
+      <w:r>
+        <w:rPr>
+          <w:rFonts w:ascii="Menlo" w:hAnsi="Menlo" w:cs="Menlo"/>
+          <w:color w:val="000000"/>
+          <w:sz w:val="22"/>
+          <w:szCs w:val="22"/>
+        </w:rPr>
+        <w:t>);</w:t>
+      </w:r>
+      <w:r>
+        <w:rPr>
+          <w:rFonts w:ascii="Menlo" w:hAnsi="Menlo" w:cs="Menlo"/>
+          <w:color w:val="000000"/>
+          <w:sz w:val="22"/>
+          <w:szCs w:val="22"/>
+        </w:rPr>
+        <w:br/>
+        <w:t xml:space="preserve">    }</w:t>
+      </w:r>
+      <w:r>
+        <w:rPr>
+          <w:rFonts w:ascii="Menlo" w:hAnsi="Menlo" w:cs="Menlo"/>
+          <w:color w:val="000000"/>
+          <w:sz w:val="22"/>
+          <w:szCs w:val="22"/>
+        </w:rPr>
+        <w:br/>
+        <w:t>}</w:t>
+      </w:r>
+    </w:p>
+    <w:p>
+      <w:pPr>
+        <w:pStyle w:val="HTMLPreformatted"/>
+        <w:shd w:val="clear" w:color="auto" w:fill="FFFFFF"/>
+        <w:rPr>
+          <w:sz w:val="22"/>
+          <w:szCs w:val="22"/>
+        </w:rPr>
+      </w:pPr>
+    </w:p>
+    <w:p>
+      <w:pPr>
+        <w:pStyle w:val="HTMLPreformatted"/>
+        <w:shd w:val="clear" w:color="auto" w:fill="FFFFFF"/>
+        <w:rPr>
+          <w:rFonts w:ascii="Menlo" w:hAnsi="Menlo" w:cs="Menlo"/>
+          <w:color w:val="000000"/>
+          <w:sz w:val="22"/>
+          <w:szCs w:val="22"/>
+        </w:rPr>
+      </w:pPr>
+      <w:r>
+        <w:rPr>
+          <w:rFonts w:ascii="Menlo" w:hAnsi="Menlo" w:cs="Menlo"/>
+          <w:b/>
+          <w:bCs/>
+          <w:color w:val="000080"/>
+          <w:sz w:val="22"/>
+          <w:szCs w:val="22"/>
+        </w:rPr>
+        <w:t xml:space="preserve">public class </w:t>
+      </w:r>
+      <w:r>
+        <w:rPr>
+          <w:rFonts w:ascii="Menlo" w:hAnsi="Menlo" w:cs="Menlo"/>
+          <w:color w:val="000000"/>
+          <w:sz w:val="22"/>
+          <w:szCs w:val="22"/>
+        </w:rPr>
+        <w:t>NumDriver {</w:t>
+      </w:r>
+      <w:r>
+        <w:rPr>
+          <w:rFonts w:ascii="Menlo" w:hAnsi="Menlo" w:cs="Menlo"/>
+          <w:color w:val="000000"/>
+          <w:sz w:val="22"/>
+          <w:szCs w:val="22"/>
+        </w:rPr>
+        <w:br/>
+      </w:r>
+      <w:r>
+        <w:rPr>
+          <w:rFonts w:ascii="Menlo" w:hAnsi="Menlo" w:cs="Menlo"/>
+          <w:color w:val="000000"/>
+          <w:sz w:val="22"/>
+          <w:szCs w:val="22"/>
+        </w:rPr>
+        <w:br/>
+        <w:t xml:space="preserve">    </w:t>
+      </w:r>
+      <w:r>
+        <w:rPr>
+          <w:rFonts w:ascii="Menlo" w:hAnsi="Menlo" w:cs="Menlo"/>
+          <w:b/>
+          <w:bCs/>
+          <w:color w:val="000080"/>
+          <w:sz w:val="22"/>
+          <w:szCs w:val="22"/>
+        </w:rPr>
+        <w:t xml:space="preserve">public static void </w:t>
+      </w:r>
+      <w:r>
+        <w:rPr>
+          <w:rFonts w:ascii="Menlo" w:hAnsi="Menlo" w:cs="Menlo"/>
+          <w:color w:val="000000"/>
+          <w:sz w:val="22"/>
+          <w:szCs w:val="22"/>
+        </w:rPr>
+        <w:t>main(String[] args) {</w:t>
+      </w:r>
+      <w:r>
+        <w:rPr>
+          <w:rFonts w:ascii="Menlo" w:hAnsi="Menlo" w:cs="Menlo"/>
+          <w:color w:val="000000"/>
+          <w:sz w:val="22"/>
+          <w:szCs w:val="22"/>
+        </w:rPr>
+        <w:br/>
+      </w:r>
+      <w:r>
+        <w:rPr>
+          <w:rFonts w:ascii="Menlo" w:hAnsi="Menlo" w:cs="Menlo"/>
+          <w:color w:val="000000"/>
+          <w:sz w:val="22"/>
+          <w:szCs w:val="22"/>
+        </w:rPr>
+        <w:br/>
+        <w:t xml:space="preserve">        Num num1 = </w:t>
+      </w:r>
+      <w:r>
+        <w:rPr>
+          <w:rFonts w:ascii="Menlo" w:hAnsi="Menlo" w:cs="Menlo"/>
+          <w:b/>
+          <w:bCs/>
+          <w:color w:val="000080"/>
+          <w:sz w:val="22"/>
+          <w:szCs w:val="22"/>
+        </w:rPr>
+        <w:t xml:space="preserve">new </w:t>
+      </w:r>
+      <w:r>
+        <w:rPr>
+          <w:rFonts w:ascii="Menlo" w:hAnsi="Menlo" w:cs="Menlo"/>
+          <w:color w:val="000000"/>
+          <w:sz w:val="22"/>
+          <w:szCs w:val="22"/>
+        </w:rPr>
+        <w:t>Num(</w:t>
+      </w:r>
+      <w:r>
+        <w:rPr>
+          <w:rFonts w:ascii="Menlo" w:hAnsi="Menlo" w:cs="Menlo"/>
+          <w:color w:val="0000FF"/>
+          <w:sz w:val="22"/>
+          <w:szCs w:val="22"/>
+        </w:rPr>
+        <w:t>1</w:t>
+      </w:r>
+      <w:r>
+        <w:rPr>
+          <w:rFonts w:ascii="Menlo" w:hAnsi="Menlo" w:cs="Menlo"/>
+          <w:color w:val="000000"/>
+          <w:sz w:val="22"/>
+          <w:szCs w:val="22"/>
+        </w:rPr>
+        <w:t>);</w:t>
+      </w:r>
+      <w:r>
+        <w:rPr>
+          <w:rFonts w:ascii="Menlo" w:hAnsi="Menlo" w:cs="Menlo"/>
+          <w:color w:val="000000"/>
+          <w:sz w:val="22"/>
+          <w:szCs w:val="22"/>
+        </w:rPr>
+        <w:br/>
+        <w:t xml:space="preserve">        Num num2 = </w:t>
+      </w:r>
+      <w:r>
+        <w:rPr>
+          <w:rFonts w:ascii="Menlo" w:hAnsi="Menlo" w:cs="Menlo"/>
+          <w:b/>
+          <w:bCs/>
+          <w:color w:val="000080"/>
+          <w:sz w:val="22"/>
+          <w:szCs w:val="22"/>
+        </w:rPr>
+        <w:t xml:space="preserve">new </w:t>
+      </w:r>
+      <w:r>
+        <w:rPr>
+          <w:rFonts w:ascii="Menlo" w:hAnsi="Menlo" w:cs="Menlo"/>
+          <w:color w:val="000000"/>
+          <w:sz w:val="22"/>
+          <w:szCs w:val="22"/>
+        </w:rPr>
+        <w:t>Num(</w:t>
+      </w:r>
+      <w:r>
+        <w:rPr>
+          <w:rFonts w:ascii="Menlo" w:hAnsi="Menlo" w:cs="Menlo"/>
+          <w:color w:val="0000FF"/>
+          <w:sz w:val="22"/>
+          <w:szCs w:val="22"/>
+        </w:rPr>
+        <w:t>2</w:t>
+      </w:r>
+      <w:r>
+        <w:rPr>
+          <w:rFonts w:ascii="Menlo" w:hAnsi="Menlo" w:cs="Menlo"/>
+          <w:color w:val="000000"/>
+          <w:sz w:val="22"/>
+          <w:szCs w:val="22"/>
+        </w:rPr>
+        <w:t>);</w:t>
+      </w:r>
+      <w:r>
+        <w:rPr>
+          <w:rFonts w:ascii="Menlo" w:hAnsi="Menlo" w:cs="Menlo"/>
+          <w:color w:val="000000"/>
+          <w:sz w:val="22"/>
+          <w:szCs w:val="22"/>
+        </w:rPr>
+        <w:br/>
+        <w:t xml:space="preserve">        </w:t>
+      </w:r>
+      <w:r>
+        <w:rPr>
+          <w:rFonts w:ascii="Menlo" w:hAnsi="Menlo" w:cs="Menlo"/>
+          <w:b/>
+          <w:bCs/>
+          <w:color w:val="000080"/>
+          <w:sz w:val="22"/>
+          <w:szCs w:val="22"/>
+        </w:rPr>
+        <w:t xml:space="preserve">int </w:t>
+      </w:r>
+      <w:r>
+        <w:rPr>
+          <w:rFonts w:ascii="Menlo" w:hAnsi="Menlo" w:cs="Menlo"/>
+          <w:color w:val="000000"/>
+          <w:sz w:val="22"/>
+          <w:szCs w:val="22"/>
+        </w:rPr>
+        <w:t>s1 =</w:t>
+      </w:r>
+      <w:r>
+        <w:rPr>
+          <w:rFonts w:ascii="Menlo" w:hAnsi="Menlo" w:cs="Menlo"/>
+          <w:color w:val="0000FF"/>
+          <w:sz w:val="22"/>
+          <w:szCs w:val="22"/>
+        </w:rPr>
+        <w:t>10</w:t>
+      </w:r>
+      <w:r>
+        <w:rPr>
+          <w:rFonts w:ascii="Menlo" w:hAnsi="Menlo" w:cs="Menlo"/>
+          <w:color w:val="000000"/>
+          <w:sz w:val="22"/>
+          <w:szCs w:val="22"/>
+        </w:rPr>
+        <w:t>;</w:t>
+      </w:r>
+      <w:r>
+        <w:rPr>
+          <w:rFonts w:ascii="Menlo" w:hAnsi="Menlo" w:cs="Menlo"/>
+          <w:color w:val="000000"/>
+          <w:sz w:val="22"/>
+          <w:szCs w:val="22"/>
+        </w:rPr>
+        <w:br/>
+      </w:r>
+      <w:r>
+        <w:rPr>
+          <w:rFonts w:ascii="Menlo" w:hAnsi="Menlo" w:cs="Menlo"/>
+          <w:color w:val="000000"/>
+          <w:sz w:val="22"/>
+          <w:szCs w:val="22"/>
+        </w:rPr>
+        <w:br/>
+        <w:t xml:space="preserve">        NumChanger numChanger = </w:t>
+      </w:r>
+      <w:r>
+        <w:rPr>
+          <w:rFonts w:ascii="Menlo" w:hAnsi="Menlo" w:cs="Menlo"/>
+          <w:b/>
+          <w:bCs/>
+          <w:color w:val="000080"/>
+          <w:sz w:val="22"/>
+          <w:szCs w:val="22"/>
+        </w:rPr>
+        <w:t xml:space="preserve">new </w:t>
+      </w:r>
+      <w:r>
+        <w:rPr>
+          <w:rFonts w:ascii="Menlo" w:hAnsi="Menlo" w:cs="Menlo"/>
+          <w:color w:val="000000"/>
+          <w:sz w:val="22"/>
+          <w:szCs w:val="22"/>
+        </w:rPr>
+        <w:t>NumChanger();</w:t>
+      </w:r>
+      <w:r>
+        <w:rPr>
+          <w:rFonts w:ascii="Menlo" w:hAnsi="Menlo" w:cs="Menlo"/>
+          <w:color w:val="000000"/>
+          <w:sz w:val="22"/>
+          <w:szCs w:val="22"/>
+        </w:rPr>
+        <w:br/>
+      </w:r>
+      <w:r>
+        <w:rPr>
+          <w:rFonts w:ascii="Menlo" w:hAnsi="Menlo" w:cs="Menlo"/>
+          <w:color w:val="000000"/>
+          <w:sz w:val="22"/>
+          <w:szCs w:val="22"/>
+        </w:rPr>
+        <w:br/>
+        <w:t xml:space="preserve">        numChanger.changeValue(num1,num2);</w:t>
+      </w:r>
+      <w:r>
+        <w:rPr>
+          <w:rFonts w:ascii="Menlo" w:hAnsi="Menlo" w:cs="Menlo"/>
+          <w:color w:val="000000"/>
+          <w:sz w:val="22"/>
+          <w:szCs w:val="22"/>
+        </w:rPr>
+        <w:br/>
+      </w:r>
+      <w:r>
+        <w:rPr>
+          <w:rFonts w:ascii="Menlo" w:hAnsi="Menlo" w:cs="Menlo"/>
+          <w:color w:val="000000"/>
+          <w:sz w:val="22"/>
+          <w:szCs w:val="22"/>
+        </w:rPr>
+        <w:br/>
+        <w:t xml:space="preserve">        System.</w:t>
+      </w:r>
+      <w:r>
+        <w:rPr>
+          <w:rFonts w:ascii="Menlo" w:hAnsi="Menlo" w:cs="Menlo"/>
+          <w:b/>
+          <w:bCs/>
+          <w:i/>
+          <w:iCs/>
+          <w:color w:val="660E7A"/>
+          <w:sz w:val="22"/>
+          <w:szCs w:val="22"/>
+        </w:rPr>
+        <w:t>out</w:t>
+      </w:r>
+      <w:r>
+        <w:rPr>
+          <w:rFonts w:ascii="Menlo" w:hAnsi="Menlo" w:cs="Menlo"/>
+          <w:color w:val="000000"/>
+          <w:sz w:val="22"/>
+          <w:szCs w:val="22"/>
+        </w:rPr>
+        <w:t xml:space="preserve">.println(s1 + </w:t>
+      </w:r>
+      <w:r>
+        <w:rPr>
+          <w:rFonts w:ascii="Menlo" w:hAnsi="Menlo" w:cs="Menlo"/>
+          <w:b/>
+          <w:bCs/>
+          <w:color w:val="008000"/>
+          <w:sz w:val="22"/>
+          <w:szCs w:val="22"/>
+        </w:rPr>
+        <w:t xml:space="preserve">" " </w:t>
+      </w:r>
+      <w:r>
+        <w:rPr>
+          <w:rFonts w:ascii="Menlo" w:hAnsi="Menlo" w:cs="Menlo"/>
+          <w:color w:val="000000"/>
+          <w:sz w:val="22"/>
+          <w:szCs w:val="22"/>
+        </w:rPr>
+        <w:t xml:space="preserve">+ num1.getValue() + </w:t>
+      </w:r>
+      <w:r>
+        <w:rPr>
+          <w:rFonts w:ascii="Menlo" w:hAnsi="Menlo" w:cs="Menlo"/>
+          <w:b/>
+          <w:bCs/>
+          <w:color w:val="008000"/>
+          <w:sz w:val="22"/>
+          <w:szCs w:val="22"/>
+        </w:rPr>
+        <w:t>" "</w:t>
+      </w:r>
+      <w:r>
+        <w:rPr>
+          <w:rFonts w:ascii="Menlo" w:hAnsi="Menlo" w:cs="Menlo"/>
+          <w:color w:val="000000"/>
+          <w:sz w:val="22"/>
+          <w:szCs w:val="22"/>
+        </w:rPr>
+        <w:t>+ num2.getValue());</w:t>
+      </w:r>
+      <w:r>
+        <w:rPr>
+          <w:rFonts w:ascii="Menlo" w:hAnsi="Menlo" w:cs="Menlo"/>
+          <w:color w:val="000000"/>
+          <w:sz w:val="22"/>
+          <w:szCs w:val="22"/>
+        </w:rPr>
+        <w:br/>
+      </w:r>
+      <w:r>
+        <w:rPr>
+          <w:rFonts w:ascii="Menlo" w:hAnsi="Menlo" w:cs="Menlo"/>
+          <w:color w:val="000000"/>
+          <w:sz w:val="22"/>
+          <w:szCs w:val="22"/>
+        </w:rPr>
+        <w:br/>
+        <w:t xml:space="preserve">    }</w:t>
+      </w:r>
+      <w:r>
+        <w:rPr>
+          <w:rFonts w:ascii="Menlo" w:hAnsi="Menlo" w:cs="Menlo"/>
+          <w:color w:val="000000"/>
+          <w:sz w:val="22"/>
+          <w:szCs w:val="22"/>
+        </w:rPr>
+        <w:br/>
+        <w:t>}</w:t>
+      </w:r>
+    </w:p>
+    <w:p>
+      <w:pPr>
+        <w:pStyle w:val="ListParagraph"/>
         <w:numPr>
           <w:ilvl w:val="0"/>
-          <w:numId w:val="13"/>
+          <w:numId w:val="15"/>
         </w:numPr>
-        <w:shd w:val="clear" w:color="auto" w:fill="FFFFFF"/>
-        <w:rPr>
-          <w:rFonts w:ascii="Menlo" w:hAnsi="Menlo" w:cs="Menlo"/>
-          <w:color w:val="000000"/>
-          <w:sz w:val="24"/>
-          <w:szCs w:val="24"/>
-        </w:rPr>
-      </w:pPr>
-      <w:r>
-        <w:rPr>
-          <w:rFonts w:ascii="Menlo" w:hAnsi="Menlo" w:cs="Menlo"/>
-          <w:color w:val="000000"/>
-          <w:sz w:val="24"/>
-          <w:szCs w:val="24"/>
-        </w:rPr>
-        <w:t>2 AABB memory</w:t>
-      </w:r>
-      <w:bookmarkStart w:id="0" w:name="_GoBack"/>
-      <w:bookmarkEnd w:id="0"/>
+      </w:pPr>
+      <w:r>
+        <w:t>10 10 20</w:t>
+      </w:r>
     </w:p>
     <w:p>
       <w:pPr>
         <w:pStyle w:val="ListParagraph"/>
-      </w:pPr>
+        <w:numPr>
+          <w:ilvl w:val="0"/>
+          <w:numId w:val="15"/>
+        </w:numPr>
+      </w:pPr>
+      <w:r>
+        <w:t>10 10 10</w:t>
+      </w:r>
+    </w:p>
+    <w:p>
+      <w:pPr>
+        <w:pStyle w:val="ListParagraph"/>
+        <w:numPr>
+          <w:ilvl w:val="0"/>
+          <w:numId w:val="15"/>
+        </w:numPr>
+      </w:pPr>
+      <w:r>
+        <w:t>20 10 30</w:t>
+      </w:r>
+    </w:p>
+    <w:p>
+      <w:pPr>
+        <w:pStyle w:val="ListParagraph"/>
+        <w:numPr>
+          <w:ilvl w:val="0"/>
+          <w:numId w:val="15"/>
+        </w:numPr>
+      </w:pPr>
+      <w:r>
+        <w:t>40 50 60</w:t>
+      </w:r>
     </w:p>
     <w:sectPr>
       <w:headerReference w:type="default" r:id="rId7"/>
@@ -732,6 +1883,95 @@
 <file path=word/numbering.xml><?xml version="1.0" encoding="utf-8"?>
 <w:numbering xmlns:wpc="http://schemas.microsoft.com/office/word/2010/wordprocessingCanvas" xmlns:mo="http://schemas.microsoft.com/office/mac/office/2008/main" xmlns:mc="http://schemas.openxmlformats.org/markup-compatibility/2006" xmlns:mv="urn:schemas-microsoft-com:mac:vml" xmlns:o="urn:schemas-microsoft-com:office:office" xmlns:r="http://schemas.openxmlformats.org/officeDocument/2006/relationships" xmlns:m="http://schemas.openxmlformats.org/officeDocument/2006/math" xmlns:v="urn:schemas-microsoft-com:vml" xmlns:wp14="http://schemas.microsoft.com/office/word/2010/wordprocessingDrawing" xmlns:wp="http://schemas.openxmlformats.org/drawingml/2006/wordprocessingDrawing" xmlns:w10="urn:schemas-microsoft-com:office:word" xmlns:w="http://schemas.openxmlformats.org/wordprocessingml/2006/main" xmlns:w14="http://schemas.microsoft.com/office/word/2010/wordml" xmlns:w15="http://schemas.microsoft.com/office/word/2012/wordml" xmlns:wpg="http://schemas.microsoft.com/office/word/2010/wordprocessingGroup" xmlns:wpi="http://schemas.microsoft.com/office/word/2010/wordprocessingInk" xmlns:wne="http://schemas.microsoft.com/office/word/2006/wordml" xmlns:wps="http://schemas.microsoft.com/office/word/2010/wordprocessingShape" mc:Ignorable="w14 w15 wp14">
   <w:abstractNum w:abstractNumId="0">
+    <w:nsid w:val="1D9A5D3B"/>
+    <w:multiLevelType w:val="hybridMultilevel"/>
+    <w:tmpl w:val="A5FAF396"/>
+    <w:lvl w:ilvl="0" w:tplc="04090011">
+      <w:start w:val="1"/>
+      <w:numFmt w:val="decimal"/>
+      <w:lvlText w:val="%1)"/>
+      <w:lvlJc w:val="left"/>
+      <w:pPr>
+        <w:ind w:left="720" w:hanging="360"/>
+      </w:pPr>
+      <w:rPr>
+        <w:rFonts w:hint="default"/>
+      </w:rPr>
+    </w:lvl>
+    <w:lvl w:ilvl="1" w:tplc="04090019" w:tentative="1">
+      <w:start w:val="1"/>
+      <w:numFmt w:val="lowerLetter"/>
+      <w:lvlText w:val="%2."/>
+      <w:lvlJc w:val="left"/>
+      <w:pPr>
+        <w:ind w:left="1440" w:hanging="360"/>
+      </w:pPr>
+    </w:lvl>
+    <w:lvl w:ilvl="2" w:tplc="0409001B" w:tentative="1">
+      <w:start w:val="1"/>
+      <w:numFmt w:val="lowerRoman"/>
+      <w:lvlText w:val="%3."/>
+      <w:lvlJc w:val="right"/>
+      <w:pPr>
+        <w:ind w:left="2160" w:hanging="180"/>
+      </w:pPr>
+    </w:lvl>
+    <w:lvl w:ilvl="3" w:tplc="0409000F" w:tentative="1">
+      <w:start w:val="1"/>
+      <w:numFmt w:val="decimal"/>
+      <w:lvlText w:val="%4."/>
+      <w:lvlJc w:val="left"/>
+      <w:pPr>
+        <w:ind w:left="2880" w:hanging="360"/>
+      </w:pPr>
+    </w:lvl>
+    <w:lvl w:ilvl="4" w:tplc="04090019" w:tentative="1">
+      <w:start w:val="1"/>
+      <w:numFmt w:val="lowerLetter"/>
+      <w:lvlText w:val="%5."/>
+      <w:lvlJc w:val="left"/>
+      <w:pPr>
+        <w:ind w:left="3600" w:hanging="360"/>
+      </w:pPr>
+    </w:lvl>
+    <w:lvl w:ilvl="5" w:tplc="0409001B" w:tentative="1">
+      <w:start w:val="1"/>
+      <w:numFmt w:val="lowerRoman"/>
+      <w:lvlText w:val="%6."/>
+      <w:lvlJc w:val="right"/>
+      <w:pPr>
+        <w:ind w:left="4320" w:hanging="180"/>
+      </w:pPr>
+    </w:lvl>
+    <w:lvl w:ilvl="6" w:tplc="0409000F" w:tentative="1">
+      <w:start w:val="1"/>
+      <w:numFmt w:val="decimal"/>
+      <w:lvlText w:val="%7."/>
+      <w:lvlJc w:val="left"/>
+      <w:pPr>
+        <w:ind w:left="5040" w:hanging="360"/>
+      </w:pPr>
+    </w:lvl>
+    <w:lvl w:ilvl="7" w:tplc="04090019" w:tentative="1">
+      <w:start w:val="1"/>
+      <w:numFmt w:val="lowerLetter"/>
+      <w:lvlText w:val="%8."/>
+      <w:lvlJc w:val="left"/>
+      <w:pPr>
+        <w:ind w:left="5760" w:hanging="360"/>
+      </w:pPr>
+    </w:lvl>
+    <w:lvl w:ilvl="8" w:tplc="0409001B" w:tentative="1">
+      <w:start w:val="1"/>
+      <w:numFmt w:val="lowerRoman"/>
+      <w:lvlText w:val="%9."/>
+      <w:lvlJc w:val="right"/>
+      <w:pPr>
+        <w:ind w:left="6480" w:hanging="180"/>
+      </w:pPr>
+    </w:lvl>
+  </w:abstractNum>
+  <w:abstractNum w:abstractNumId="1">
     <w:nsid w:val="217708E0"/>
     <w:multiLevelType w:val="hybridMultilevel"/>
     <w:tmpl w:val="2A1E15AC"/>
@@ -820,7 +2060,7 @@
       </w:pPr>
     </w:lvl>
   </w:abstractNum>
-  <w:abstractNum w:abstractNumId="1">
+  <w:abstractNum w:abstractNumId="2">
     <w:nsid w:val="2643187B"/>
     <w:multiLevelType w:val="hybridMultilevel"/>
     <w:tmpl w:val="7DE8D40E"/>
@@ -909,7 +2149,7 @@
       </w:pPr>
     </w:lvl>
   </w:abstractNum>
-  <w:abstractNum w:abstractNumId="2">
+  <w:abstractNum w:abstractNumId="3">
     <w:nsid w:val="33EC320B"/>
     <w:multiLevelType w:val="hybridMultilevel"/>
     <w:tmpl w:val="62281DD0"/>
@@ -998,7 +2238,7 @@
       </w:pPr>
     </w:lvl>
   </w:abstractNum>
-  <w:abstractNum w:abstractNumId="3">
+  <w:abstractNum w:abstractNumId="4">
     <w:nsid w:val="35610D39"/>
     <w:multiLevelType w:val="hybridMultilevel"/>
     <w:tmpl w:val="8F4A8DD8"/>
@@ -1087,7 +2327,96 @@
       </w:pPr>
     </w:lvl>
   </w:abstractNum>
-  <w:abstractNum w:abstractNumId="4">
+  <w:abstractNum w:abstractNumId="5">
+    <w:nsid w:val="44DE2E05"/>
+    <w:multiLevelType w:val="hybridMultilevel"/>
+    <w:tmpl w:val="1B6EA9EA"/>
+    <w:lvl w:ilvl="0" w:tplc="04090011">
+      <w:start w:val="1"/>
+      <w:numFmt w:val="decimal"/>
+      <w:lvlText w:val="%1)"/>
+      <w:lvlJc w:val="left"/>
+      <w:pPr>
+        <w:ind w:left="720" w:hanging="360"/>
+      </w:pPr>
+      <w:rPr>
+        <w:rFonts w:hint="default"/>
+      </w:rPr>
+    </w:lvl>
+    <w:lvl w:ilvl="1" w:tplc="04090019" w:tentative="1">
+      <w:start w:val="1"/>
+      <w:numFmt w:val="lowerLetter"/>
+      <w:lvlText w:val="%2."/>
+      <w:lvlJc w:val="left"/>
+      <w:pPr>
+        <w:ind w:left="1440" w:hanging="360"/>
+      </w:pPr>
+    </w:lvl>
+    <w:lvl w:ilvl="2" w:tplc="0409001B" w:tentative="1">
+      <w:start w:val="1"/>
+      <w:numFmt w:val="lowerRoman"/>
+      <w:lvlText w:val="%3."/>
+      <w:lvlJc w:val="right"/>
+      <w:pPr>
+        <w:ind w:left="2160" w:hanging="180"/>
+      </w:pPr>
+    </w:lvl>
+    <w:lvl w:ilvl="3" w:tplc="0409000F" w:tentative="1">
+      <w:start w:val="1"/>
+      <w:numFmt w:val="decimal"/>
+      <w:lvlText w:val="%4."/>
+      <w:lvlJc w:val="left"/>
+      <w:pPr>
+        <w:ind w:left="2880" w:hanging="360"/>
+      </w:pPr>
+    </w:lvl>
+    <w:lvl w:ilvl="4" w:tplc="04090019" w:tentative="1">
+      <w:start w:val="1"/>
+      <w:numFmt w:val="lowerLetter"/>
+      <w:lvlText w:val="%5."/>
+      <w:lvlJc w:val="left"/>
+      <w:pPr>
+        <w:ind w:left="3600" w:hanging="360"/>
+      </w:pPr>
+    </w:lvl>
+    <w:lvl w:ilvl="5" w:tplc="0409001B" w:tentative="1">
+      <w:start w:val="1"/>
+      <w:numFmt w:val="lowerRoman"/>
+      <w:lvlText w:val="%6."/>
+      <w:lvlJc w:val="right"/>
+      <w:pPr>
+        <w:ind w:left="4320" w:hanging="180"/>
+      </w:pPr>
+    </w:lvl>
+    <w:lvl w:ilvl="6" w:tplc="0409000F" w:tentative="1">
+      <w:start w:val="1"/>
+      <w:numFmt w:val="decimal"/>
+      <w:lvlText w:val="%7."/>
+      <w:lvlJc w:val="left"/>
+      <w:pPr>
+        <w:ind w:left="5040" w:hanging="360"/>
+      </w:pPr>
+    </w:lvl>
+    <w:lvl w:ilvl="7" w:tplc="04090019" w:tentative="1">
+      <w:start w:val="1"/>
+      <w:numFmt w:val="lowerLetter"/>
+      <w:lvlText w:val="%8."/>
+      <w:lvlJc w:val="left"/>
+      <w:pPr>
+        <w:ind w:left="5760" w:hanging="360"/>
+      </w:pPr>
+    </w:lvl>
+    <w:lvl w:ilvl="8" w:tplc="0409001B" w:tentative="1">
+      <w:start w:val="1"/>
+      <w:numFmt w:val="lowerRoman"/>
+      <w:lvlText w:val="%9."/>
+      <w:lvlJc w:val="right"/>
+      <w:pPr>
+        <w:ind w:left="6480" w:hanging="180"/>
+      </w:pPr>
+    </w:lvl>
+  </w:abstractNum>
+  <w:abstractNum w:abstractNumId="6">
     <w:nsid w:val="44E43267"/>
     <w:multiLevelType w:val="hybridMultilevel"/>
     <w:tmpl w:val="1E06525C"/>
@@ -1176,7 +2505,7 @@
       </w:pPr>
     </w:lvl>
   </w:abstractNum>
-  <w:abstractNum w:abstractNumId="5">
+  <w:abstractNum w:abstractNumId="7">
     <w:nsid w:val="513A5BFE"/>
     <w:multiLevelType w:val="hybridMultilevel"/>
     <w:tmpl w:val="81CCEBE6"/>
@@ -1265,7 +2594,7 @@
       </w:pPr>
     </w:lvl>
   </w:abstractNum>
-  <w:abstractNum w:abstractNumId="6">
+  <w:abstractNum w:abstractNumId="8">
     <w:nsid w:val="57E81E6E"/>
     <w:multiLevelType w:val="hybridMultilevel"/>
     <w:tmpl w:val="F43A0E3A"/>
@@ -1354,7 +2683,7 @@
       </w:pPr>
     </w:lvl>
   </w:abstractNum>
-  <w:abstractNum w:abstractNumId="7">
+  <w:abstractNum w:abstractNumId="9">
     <w:nsid w:val="607A6804"/>
     <w:multiLevelType w:val="hybridMultilevel"/>
     <w:tmpl w:val="BAE6AEEE"/>
@@ -1443,7 +2772,7 @@
       </w:pPr>
     </w:lvl>
   </w:abstractNum>
-  <w:abstractNum w:abstractNumId="8">
+  <w:abstractNum w:abstractNumId="10">
     <w:nsid w:val="60AA2ACF"/>
     <w:multiLevelType w:val="hybridMultilevel"/>
     <w:tmpl w:val="7AEE6D22"/>
@@ -1532,7 +2861,7 @@
       </w:pPr>
     </w:lvl>
   </w:abstractNum>
-  <w:abstractNum w:abstractNumId="9">
+  <w:abstractNum w:abstractNumId="11">
     <w:nsid w:val="630F7761"/>
     <w:multiLevelType w:val="hybridMultilevel"/>
     <w:tmpl w:val="6316E10E"/>
@@ -1621,7 +2950,7 @@
       </w:pPr>
     </w:lvl>
   </w:abstractNum>
-  <w:abstractNum w:abstractNumId="10">
+  <w:abstractNum w:abstractNumId="12">
     <w:nsid w:val="6348095C"/>
     <w:multiLevelType w:val="hybridMultilevel"/>
     <w:tmpl w:val="AD5E5FFC"/>
@@ -1710,7 +3039,7 @@
       </w:pPr>
     </w:lvl>
   </w:abstractNum>
-  <w:abstractNum w:abstractNumId="11">
+  <w:abstractNum w:abstractNumId="13">
     <w:nsid w:val="65C746F7"/>
     <w:multiLevelType w:val="hybridMultilevel"/>
     <w:tmpl w:val="3894EC46"/>
@@ -1799,7 +3128,7 @@
       </w:pPr>
     </w:lvl>
   </w:abstractNum>
-  <w:abstractNum w:abstractNumId="12">
+  <w:abstractNum w:abstractNumId="14">
     <w:nsid w:val="6DEC4659"/>
     <w:multiLevelType w:val="hybridMultilevel"/>
     <w:tmpl w:val="B3868B64"/>
@@ -1889,43 +3218,49 @@
     </w:lvl>
   </w:abstractNum>
   <w:num w:numId="1">
+    <w:abstractNumId w:val="2"/>
+  </w:num>
+  <w:num w:numId="2">
+    <w:abstractNumId w:val="12"/>
+  </w:num>
+  <w:num w:numId="3">
+    <w:abstractNumId w:val="14"/>
+  </w:num>
+  <w:num w:numId="4">
+    <w:abstractNumId w:val="11"/>
+  </w:num>
+  <w:num w:numId="5">
+    <w:abstractNumId w:val="10"/>
+  </w:num>
+  <w:num w:numId="6">
+    <w:abstractNumId w:val="8"/>
+  </w:num>
+  <w:num w:numId="7">
     <w:abstractNumId w:val="1"/>
   </w:num>
-  <w:num w:numId="2">
-    <w:abstractNumId w:val="10"/>
+  <w:num w:numId="8">
+    <w:abstractNumId w:val="3"/>
   </w:num>
-  <w:num w:numId="3">
-    <w:abstractNumId w:val="12"/>
+  <w:num w:numId="9">
+    <w:abstractNumId w:val="6"/>
   </w:num>
-  <w:num w:numId="4">
+  <w:num w:numId="10">
+    <w:abstractNumId w:val="7"/>
+  </w:num>
+  <w:num w:numId="11">
+    <w:abstractNumId w:val="13"/>
+  </w:num>
+  <w:num w:numId="12">
     <w:abstractNumId w:val="9"/>
   </w:num>
-  <w:num w:numId="5">
-    <w:abstractNumId w:val="8"/>
+  <w:num w:numId="13">
+    <w:abstractNumId w:val="4"/>
   </w:num>
-  <w:num w:numId="6">
-    <w:abstractNumId w:val="6"/>
-  </w:num>
-  <w:num w:numId="7">
+  <w:num w:numId="14">
     <w:abstractNumId w:val="0"/>
   </w:num>
-  <w:num w:numId="8">
-    <w:abstractNumId w:val="2"/>
-  </w:num>
-  <w:num w:numId="9">
-    <w:abstractNumId w:val="4"/>
-  </w:num>
-  <w:num w:numId="10">
+  <w:num w:numId="15">
     <w:abstractNumId w:val="5"/>
-  </w:num>
-  <w:num w:numId="11">
-    <w:abstractNumId w:val="11"/>
-  </w:num>
-  <w:num w:numId="12">
-    <w:abstractNumId w:val="7"/>
-  </w:num>
-  <w:num w:numId="13">
-    <w:abstractNumId w:val="3"/>
   </w:num>
 </w:numbering>
 </file>
@@ -2416,7 +3751,6 @@
     <w:basedOn w:val="Normal"/>
     <w:link w:val="HTMLPreformattedChar"/>
     <w:uiPriority w:val="99"/>
-    <w:semiHidden/>
     <w:unhideWhenUsed/>
     <w:rsid w:val="001C0E58"/>
     <w:pPr>
@@ -2450,7 +3784,6 @@
     <w:basedOn w:val="DefaultParagraphFont"/>
     <w:link w:val="HTMLPreformatted"/>
     <w:uiPriority w:val="99"/>
-    <w:semiHidden/>
     <w:rsid w:val="001C0E58"/>
     <w:rPr>
       <w:rFonts w:ascii="Courier New" w:hAnsi="Courier New" w:cs="Courier New"/>

</xml_diff>

<commit_message>
added the chapter 6 changes
</commit_message>
<xml_diff>
--- a/chapter-5/test/4-passing-objects.docx
+++ b/chapter-5/test/4-passing-objects.docx
@@ -283,6 +283,81 @@
           <w:szCs w:val="24"/>
         </w:rPr>
         <w:t>;</w:t>
+      </w:r>
+    </w:p>
+    <w:p>
+      <w:pPr>
+        <w:pStyle w:val="HTMLPreformatted"/>
+        <w:shd w:val="clear" w:color="auto" w:fill="FFFFFF"/>
+        <w:ind w:left="916"/>
+        <w:rPr>
+          <w:rFonts w:ascii="Menlo" w:hAnsi="Menlo" w:cs="Menlo"/>
+          <w:color w:val="000000"/>
+          <w:sz w:val="24"/>
+          <w:szCs w:val="24"/>
+        </w:rPr>
+      </w:pPr>
+      <w:r>
+        <w:rPr>
+          <w:rFonts w:ascii="Menlo" w:hAnsi="Menlo" w:cs="Menlo"/>
+          <w:color w:val="000000"/>
+          <w:sz w:val="24"/>
+          <w:szCs w:val="24"/>
+        </w:rPr>
+        <w:tab/>
+        <w:t>String s1=Hi”;</w:t>
+      </w:r>
+    </w:p>
+    <w:p>
+      <w:pPr>
+        <w:pStyle w:val="HTMLPreformatted"/>
+        <w:shd w:val="clear" w:color="auto" w:fill="FFFFFF"/>
+        <w:ind w:left="916"/>
+        <w:rPr>
+          <w:rFonts w:ascii="Menlo" w:hAnsi="Menlo" w:cs="Menlo"/>
+          <w:color w:val="000000"/>
+          <w:sz w:val="24"/>
+          <w:szCs w:val="24"/>
+        </w:rPr>
+      </w:pPr>
+      <w:r>
+        <w:rPr>
+          <w:rFonts w:ascii="Menlo" w:hAnsi="Menlo" w:cs="Menlo"/>
+          <w:color w:val="000000"/>
+          <w:sz w:val="24"/>
+          <w:szCs w:val="24"/>
+        </w:rPr>
+        <w:tab/>
+        <w:t>String s2</w:t>
+      </w:r>
+      <w:r>
+        <w:rPr>
+          <w:rFonts w:ascii="Menlo" w:hAnsi="Menlo" w:cs="Menlo"/>
+          <w:color w:val="000000"/>
+          <w:sz w:val="24"/>
+          <w:szCs w:val="24"/>
+        </w:rPr>
+        <w:t>=</w:t>
+      </w:r>
+      <w:r>
+        <w:rPr>
+          <w:rFonts w:ascii="Menlo" w:hAnsi="Menlo" w:cs="Menlo"/>
+          <w:color w:val="000000"/>
+          <w:sz w:val="24"/>
+          <w:szCs w:val="24"/>
+        </w:rPr>
+        <w:t>Hello</w:t>
+      </w:r>
+      <w:bookmarkStart w:id="0" w:name="_GoBack"/>
+      <w:bookmarkEnd w:id="0"/>
+      <w:r>
+        <w:rPr>
+          <w:rFonts w:ascii="Menlo" w:hAnsi="Menlo" w:cs="Menlo"/>
+          <w:color w:val="000000"/>
+          <w:sz w:val="24"/>
+          <w:szCs w:val="24"/>
+        </w:rPr>
+        <w:t>”;</w:t>
       </w:r>
       <w:r>
         <w:rPr>
@@ -764,7 +839,6 @@
           <w:sz w:val="24"/>
           <w:szCs w:val="24"/>
         </w:rPr>
-        <w:lastRenderedPageBreak/>
         <w:t>3)What is the output of the program?</w:t>
       </w:r>
     </w:p>
@@ -1177,8 +1251,6 @@
         <w:br/>
         <w:t xml:space="preserve">    }</w:t>
       </w:r>
-      <w:bookmarkStart w:id="0" w:name="_GoBack"/>
-      <w:bookmarkEnd w:id="0"/>
       <w:r>
         <w:rPr>
           <w:rFonts w:ascii="Menlo" w:hAnsi="Menlo" w:cs="Menlo"/>

</xml_diff>